<commit_message>
rédaction du README, finalisation du rapport phase 2
</commit_message>
<xml_diff>
--- a/projet_golf/analyse/Rendue_Phase2 (1).docx
+++ b/projet_golf/analyse/Rendue_Phase2 (1).docx
@@ -32,7 +32,7 @@
           <w:sz w:val="48"/>
           <w:szCs w:val="48"/>
         </w:rPr>
-        <w:t>Compte-rendu Phase 2</w:t>
+        <w:t>Compte</w:t>
       </w:r>
       <w:r>
         <w:rPr>
@@ -40,6 +40,40 @@
           <w:sz w:val="48"/>
           <w:szCs w:val="48"/>
         </w:rPr>
+        <w:t xml:space="preserve"> </w:t>
+      </w:r>
+      <w:r>
+        <w:rPr>
+          <w:color w:val="FF0000"/>
+          <w:sz w:val="48"/>
+          <w:szCs w:val="48"/>
+        </w:rPr>
+        <w:t>rendu</w:t>
+      </w:r>
+      <w:r>
+        <w:rPr>
+          <w:color w:val="FF0000"/>
+          <w:sz w:val="48"/>
+          <w:szCs w:val="48"/>
+        </w:rPr>
+        <w:t>e</w:t>
+      </w:r>
+      <w:bookmarkStart w:id="0" w:name="_GoBack"/>
+      <w:bookmarkEnd w:id="0"/>
+      <w:r>
+        <w:rPr>
+          <w:color w:val="FF0000"/>
+          <w:sz w:val="48"/>
+          <w:szCs w:val="48"/>
+        </w:rPr>
+        <w:t xml:space="preserve"> Phase 2</w:t>
+      </w:r>
+      <w:r>
+        <w:rPr>
+          <w:color w:val="FF0000"/>
+          <w:sz w:val="48"/>
+          <w:szCs w:val="48"/>
+        </w:rPr>
         <w:t> :</w:t>
       </w:r>
     </w:p>
@@ -60,8 +94,6 @@
         </w:rPr>
         <w:t>Diagramme de cas d’utilisation :</w:t>
       </w:r>
-      <w:bookmarkStart w:id="0" w:name="_GoBack"/>
-      <w:bookmarkEnd w:id="0"/>
     </w:p>
     <w:p>
       <w:r>
@@ -504,23 +536,7 @@
           <w:sz w:val="24"/>
           <w:szCs w:val="24"/>
         </w:rPr>
-        <w:t>ons aussi apercevoir la phrase « </w:t>
-      </w:r>
-      <w:proofErr w:type="gramStart"/>
-      <w:r>
-        <w:rPr>
-          <w:sz w:val="24"/>
-          <w:szCs w:val="24"/>
-        </w:rPr>
-        <w:t>data.json</w:t>
-      </w:r>
-      <w:proofErr w:type="gramEnd"/>
-      <w:r>
-        <w:rPr>
-          <w:sz w:val="24"/>
-          <w:szCs w:val="24"/>
-        </w:rPr>
-        <w:t xml:space="preserve"> </w:t>
+        <w:t xml:space="preserve">ons aussi apercevoir la phrase « data.json </w:t>
       </w:r>
       <w:r>
         <w:rPr>
@@ -1201,23 +1217,7 @@
           <w:sz w:val="24"/>
           <w:szCs w:val="24"/>
         </w:rPr>
-        <w:t xml:space="preserve">le </w:t>
-      </w:r>
-      <w:proofErr w:type="gramStart"/>
-      <w:r>
-        <w:rPr>
-          <w:sz w:val="24"/>
-          <w:szCs w:val="24"/>
-        </w:rPr>
-        <w:t>développeur</w:t>
-      </w:r>
-      <w:proofErr w:type="gramEnd"/>
-      <w:r>
-        <w:rPr>
-          <w:sz w:val="24"/>
-          <w:szCs w:val="24"/>
-        </w:rPr>
-        <w:t xml:space="preserve"> </w:t>
+        <w:t xml:space="preserve">le développeur </w:t>
       </w:r>
       <w:r>
         <w:rPr>
@@ -1894,23 +1894,7 @@
           <w:sz w:val="24"/>
           <w:szCs w:val="24"/>
         </w:rPr>
-        <w:t xml:space="preserve"> le fichier avec comme nom définit une ligne avant </w:t>
-      </w:r>
-      <w:proofErr w:type="gramStart"/>
-      <w:r>
-        <w:rPr>
-          <w:sz w:val="24"/>
-          <w:szCs w:val="24"/>
-        </w:rPr>
-        <w:t>data.json</w:t>
-      </w:r>
-      <w:proofErr w:type="gramEnd"/>
-      <w:r>
-        <w:rPr>
-          <w:sz w:val="24"/>
-          <w:szCs w:val="24"/>
-        </w:rPr>
-        <w:t xml:space="preserve"> avec comme contenu la variable $json_date expliqu</w:t>
+        <w:t xml:space="preserve"> le fichier avec comme nom définit une ligne avant data.json avec comme contenu la variable $json_date expliqu</w:t>
       </w:r>
       <w:r>
         <w:rPr>

</xml_diff>